<commit_message>
Modified license to MIT license
</commit_message>
<xml_diff>
--- a/epublibrary/license.docx
+++ b/epublibrary/license.docx
@@ -4,338 +4,421 @@
   <w:body>
     <w:p>
       <w:pPr>
-        <w:spacing w:after="144" w:line="240" w:lineRule="auto"/>
-        <w:outlineLvl w:val="2"/>
-        <w:rPr>
-          <w:rFonts w:ascii="Verdana" w:eastAsia="Times New Roman" w:hAnsi="Verdana" w:cs="Times New Roman"/>
-          <w:sz w:val="27"/>
-          <w:szCs w:val="27"/>
-          <w:lang w:val="en" w:eastAsia="ru-RU"/>
-        </w:rPr>
-      </w:pPr>
-      <w:bookmarkStart w:id="0" w:name="MPL"/>
+        <w:rPr>
+          <w:rFonts w:ascii="Verdana" w:eastAsia="Times New Roman" w:hAnsi="Verdana" w:cs="Times New Roman"/>
+          <w:sz w:val="27"/>
+          <w:szCs w:val="27"/>
+          <w:lang w:val="en" w:eastAsia="ru-RU"/>
+        </w:rPr>
+      </w:pPr>
+    </w:p>
+    <w:p>
+      <w:pPr>
+        <w:rPr>
+          <w:rFonts w:ascii="Verdana" w:eastAsia="Times New Roman" w:hAnsi="Verdana" w:cs="Times New Roman"/>
+          <w:sz w:val="27"/>
+          <w:szCs w:val="27"/>
+          <w:lang w:val="en" w:eastAsia="ru-RU"/>
+        </w:rPr>
+      </w:pPr>
+      <w:r>
+        <w:rPr>
+          <w:rFonts w:ascii="Verdana" w:eastAsia="Times New Roman" w:hAnsi="Verdana" w:cs="Times New Roman"/>
+          <w:sz w:val="27"/>
+          <w:szCs w:val="27"/>
+          <w:lang w:val="en" w:eastAsia="ru-RU"/>
+        </w:rPr>
+        <w:t>The MIT License (MIT)</w:t>
+      </w:r>
+    </w:p>
+    <w:p>
+      <w:pPr>
+        <w:rPr>
+          <w:rFonts w:ascii="Verdana" w:eastAsia="Times New Roman" w:hAnsi="Verdana" w:cs="Times New Roman"/>
+          <w:sz w:val="27"/>
+          <w:szCs w:val="27"/>
+          <w:lang w:val="en" w:eastAsia="ru-RU"/>
+        </w:rPr>
+      </w:pPr>
+      <w:r>
+        <w:rPr>
+          <w:rFonts w:ascii="Verdana" w:eastAsia="Times New Roman" w:hAnsi="Verdana" w:cs="Times New Roman"/>
+          <w:sz w:val="27"/>
+          <w:szCs w:val="27"/>
+          <w:lang w:val="en" w:eastAsia="ru-RU"/>
+        </w:rPr>
+        <w:t xml:space="preserve">Copyright (c) 2015 </w:t>
+      </w:r>
+      <w:proofErr w:type="spellStart"/>
+      <w:r>
+        <w:rPr>
+          <w:rFonts w:ascii="Verdana" w:eastAsia="Times New Roman" w:hAnsi="Verdana" w:cs="Times New Roman"/>
+          <w:sz w:val="27"/>
+          <w:szCs w:val="27"/>
+          <w:lang w:val="en" w:eastAsia="ru-RU"/>
+        </w:rPr>
+        <w:t>LordKiRon</w:t>
+      </w:r>
+      <w:proofErr w:type="spellEnd"/>
+    </w:p>
+    <w:p>
+      <w:pPr>
+        <w:rPr>
+          <w:rFonts w:ascii="Verdana" w:eastAsia="Times New Roman" w:hAnsi="Verdana" w:cs="Times New Roman"/>
+          <w:sz w:val="27"/>
+          <w:szCs w:val="27"/>
+          <w:lang w:val="en" w:eastAsia="ru-RU"/>
+        </w:rPr>
+      </w:pPr>
+      <w:r>
+        <w:rPr>
+          <w:rFonts w:ascii="Verdana" w:eastAsia="Times New Roman" w:hAnsi="Verdana" w:cs="Times New Roman"/>
+          <w:sz w:val="27"/>
+          <w:szCs w:val="27"/>
+          <w:lang w:val="en" w:eastAsia="ru-RU"/>
+        </w:rPr>
+        <w:t>Permission is hereby granted, free of charge, to any person obtaining a copy</w:t>
+      </w:r>
+    </w:p>
+    <w:p>
+      <w:pPr>
+        <w:rPr>
+          <w:rFonts w:ascii="Verdana" w:eastAsia="Times New Roman" w:hAnsi="Verdana" w:cs="Times New Roman"/>
+          <w:sz w:val="27"/>
+          <w:szCs w:val="27"/>
+          <w:lang w:val="en" w:eastAsia="ru-RU"/>
+        </w:rPr>
+      </w:pPr>
+      <w:proofErr w:type="gramStart"/>
+      <w:r>
+        <w:rPr>
+          <w:rFonts w:ascii="Verdana" w:eastAsia="Times New Roman" w:hAnsi="Verdana" w:cs="Times New Roman"/>
+          <w:sz w:val="27"/>
+          <w:szCs w:val="27"/>
+          <w:lang w:val="en" w:eastAsia="ru-RU"/>
+        </w:rPr>
+        <w:t>of</w:t>
+      </w:r>
+      <w:proofErr w:type="gramEnd"/>
+      <w:r>
+        <w:rPr>
+          <w:rFonts w:ascii="Verdana" w:eastAsia="Times New Roman" w:hAnsi="Verdana" w:cs="Times New Roman"/>
+          <w:sz w:val="27"/>
+          <w:szCs w:val="27"/>
+          <w:lang w:val="en" w:eastAsia="ru-RU"/>
+        </w:rPr>
+        <w:t xml:space="preserve"> this software and associated documentation files (the "Software"), to deal</w:t>
+      </w:r>
+    </w:p>
+    <w:p>
+      <w:pPr>
+        <w:rPr>
+          <w:rFonts w:ascii="Verdana" w:eastAsia="Times New Roman" w:hAnsi="Verdana" w:cs="Times New Roman"/>
+          <w:sz w:val="27"/>
+          <w:szCs w:val="27"/>
+          <w:lang w:val="en" w:eastAsia="ru-RU"/>
+        </w:rPr>
+      </w:pPr>
+      <w:proofErr w:type="gramStart"/>
+      <w:r>
+        <w:rPr>
+          <w:rFonts w:ascii="Verdana" w:eastAsia="Times New Roman" w:hAnsi="Verdana" w:cs="Times New Roman"/>
+          <w:sz w:val="27"/>
+          <w:szCs w:val="27"/>
+          <w:lang w:val="en" w:eastAsia="ru-RU"/>
+        </w:rPr>
+        <w:t>in</w:t>
+      </w:r>
+      <w:proofErr w:type="gramEnd"/>
+      <w:r>
+        <w:rPr>
+          <w:rFonts w:ascii="Verdana" w:eastAsia="Times New Roman" w:hAnsi="Verdana" w:cs="Times New Roman"/>
+          <w:sz w:val="27"/>
+          <w:szCs w:val="27"/>
+          <w:lang w:val="en" w:eastAsia="ru-RU"/>
+        </w:rPr>
+        <w:t xml:space="preserve"> the Software without restriction, including without limitation the rights</w:t>
+      </w:r>
+    </w:p>
+    <w:p>
+      <w:pPr>
+        <w:rPr>
+          <w:rFonts w:ascii="Verdana" w:eastAsia="Times New Roman" w:hAnsi="Verdana" w:cs="Times New Roman"/>
+          <w:sz w:val="27"/>
+          <w:szCs w:val="27"/>
+          <w:lang w:val="en" w:eastAsia="ru-RU"/>
+        </w:rPr>
+      </w:pPr>
+      <w:proofErr w:type="gramStart"/>
+      <w:r>
+        <w:rPr>
+          <w:rFonts w:ascii="Verdana" w:eastAsia="Times New Roman" w:hAnsi="Verdana" w:cs="Times New Roman"/>
+          <w:sz w:val="27"/>
+          <w:szCs w:val="27"/>
+          <w:lang w:val="en" w:eastAsia="ru-RU"/>
+        </w:rPr>
+        <w:t>to</w:t>
+      </w:r>
+      <w:proofErr w:type="gramEnd"/>
+      <w:r>
+        <w:rPr>
+          <w:rFonts w:ascii="Verdana" w:eastAsia="Times New Roman" w:hAnsi="Verdana" w:cs="Times New Roman"/>
+          <w:sz w:val="27"/>
+          <w:szCs w:val="27"/>
+          <w:lang w:val="en" w:eastAsia="ru-RU"/>
+        </w:rPr>
+        <w:t xml:space="preserve"> use, copy, modify, merge, publish, distribute, sublicense, and/or sell</w:t>
+      </w:r>
+    </w:p>
+    <w:p>
+      <w:pPr>
+        <w:rPr>
+          <w:rFonts w:ascii="Verdana" w:eastAsia="Times New Roman" w:hAnsi="Verdana" w:cs="Times New Roman"/>
+          <w:sz w:val="27"/>
+          <w:szCs w:val="27"/>
+          <w:lang w:val="en" w:eastAsia="ru-RU"/>
+        </w:rPr>
+      </w:pPr>
+      <w:proofErr w:type="gramStart"/>
+      <w:r>
+        <w:rPr>
+          <w:rFonts w:ascii="Verdana" w:eastAsia="Times New Roman" w:hAnsi="Verdana" w:cs="Times New Roman"/>
+          <w:sz w:val="27"/>
+          <w:szCs w:val="27"/>
+          <w:lang w:val="en" w:eastAsia="ru-RU"/>
+        </w:rPr>
+        <w:t>copies</w:t>
+      </w:r>
+      <w:proofErr w:type="gramEnd"/>
+      <w:r>
+        <w:rPr>
+          <w:rFonts w:ascii="Verdana" w:eastAsia="Times New Roman" w:hAnsi="Verdana" w:cs="Times New Roman"/>
+          <w:sz w:val="27"/>
+          <w:szCs w:val="27"/>
+          <w:lang w:val="en" w:eastAsia="ru-RU"/>
+        </w:rPr>
+        <w:t xml:space="preserve"> of the Software, and to permit persons to whom the Software is</w:t>
+      </w:r>
+    </w:p>
+    <w:p>
+      <w:pPr>
+        <w:rPr>
+          <w:rFonts w:ascii="Verdana" w:eastAsia="Times New Roman" w:hAnsi="Verdana" w:cs="Times New Roman"/>
+          <w:sz w:val="27"/>
+          <w:szCs w:val="27"/>
+          <w:lang w:val="en" w:eastAsia="ru-RU"/>
+        </w:rPr>
+      </w:pPr>
+      <w:proofErr w:type="gramStart"/>
+      <w:r>
+        <w:rPr>
+          <w:rFonts w:ascii="Verdana" w:eastAsia="Times New Roman" w:hAnsi="Verdana" w:cs="Times New Roman"/>
+          <w:sz w:val="27"/>
+          <w:szCs w:val="27"/>
+          <w:lang w:val="en" w:eastAsia="ru-RU"/>
+        </w:rPr>
+        <w:t>furnished</w:t>
+      </w:r>
+      <w:proofErr w:type="gramEnd"/>
+      <w:r>
+        <w:rPr>
+          <w:rFonts w:ascii="Verdana" w:eastAsia="Times New Roman" w:hAnsi="Verdana" w:cs="Times New Roman"/>
+          <w:sz w:val="27"/>
+          <w:szCs w:val="27"/>
+          <w:lang w:val="en" w:eastAsia="ru-RU"/>
+        </w:rPr>
+        <w:t xml:space="preserve"> to do so, subject to the following conditions:</w:t>
+      </w:r>
+    </w:p>
+    <w:p>
+      <w:pPr>
+        <w:rPr>
+          <w:rFonts w:ascii="Verdana" w:eastAsia="Times New Roman" w:hAnsi="Verdana" w:cs="Times New Roman"/>
+          <w:sz w:val="27"/>
+          <w:szCs w:val="27"/>
+          <w:lang w:val="en" w:eastAsia="ru-RU"/>
+        </w:rPr>
+      </w:pPr>
+      <w:r>
+        <w:rPr>
+          <w:rFonts w:ascii="Verdana" w:eastAsia="Times New Roman" w:hAnsi="Verdana" w:cs="Times New Roman"/>
+          <w:sz w:val="27"/>
+          <w:szCs w:val="27"/>
+          <w:lang w:val="en" w:eastAsia="ru-RU"/>
+        </w:rPr>
+        <w:t>The above copyright notice and this permission notice shall be included in all</w:t>
+      </w:r>
+    </w:p>
+    <w:p>
+      <w:pPr>
+        <w:rPr>
+          <w:rFonts w:ascii="Verdana" w:eastAsia="Times New Roman" w:hAnsi="Verdana" w:cs="Times New Roman"/>
+          <w:sz w:val="27"/>
+          <w:szCs w:val="27"/>
+          <w:lang w:val="en" w:eastAsia="ru-RU"/>
+        </w:rPr>
+      </w:pPr>
+      <w:proofErr w:type="gramStart"/>
+      <w:r>
+        <w:rPr>
+          <w:rFonts w:ascii="Verdana" w:eastAsia="Times New Roman" w:hAnsi="Verdana" w:cs="Times New Roman"/>
+          <w:sz w:val="27"/>
+          <w:szCs w:val="27"/>
+          <w:lang w:val="en" w:eastAsia="ru-RU"/>
+        </w:rPr>
+        <w:t>copies</w:t>
+      </w:r>
+      <w:proofErr w:type="gramEnd"/>
+      <w:r>
+        <w:rPr>
+          <w:rFonts w:ascii="Verdana" w:eastAsia="Times New Roman" w:hAnsi="Verdana" w:cs="Times New Roman"/>
+          <w:sz w:val="27"/>
+          <w:szCs w:val="27"/>
+          <w:lang w:val="en" w:eastAsia="ru-RU"/>
+        </w:rPr>
+        <w:t xml:space="preserve"> or substantial portions of the Software.</w:t>
+      </w:r>
+    </w:p>
+    <w:p>
+      <w:pPr>
+        <w:rPr>
+          <w:rFonts w:ascii="Verdana" w:eastAsia="Times New Roman" w:hAnsi="Verdana" w:cs="Times New Roman"/>
+          <w:sz w:val="27"/>
+          <w:szCs w:val="27"/>
+          <w:lang w:val="en" w:eastAsia="ru-RU"/>
+        </w:rPr>
+      </w:pPr>
+      <w:r>
+        <w:rPr>
+          <w:rFonts w:ascii="Verdana" w:eastAsia="Times New Roman" w:hAnsi="Verdana" w:cs="Times New Roman"/>
+          <w:sz w:val="27"/>
+          <w:szCs w:val="27"/>
+          <w:lang w:val="en" w:eastAsia="ru-RU"/>
+        </w:rPr>
+        <w:t>THE SOFTWARE IS PROVIDED "AS IS", WITHOUT WARRANTY OF ANY KIND, EXPRESS OR</w:t>
+      </w:r>
+    </w:p>
+    <w:p>
+      <w:pPr>
+        <w:rPr>
+          <w:rFonts w:ascii="Verdana" w:eastAsia="Times New Roman" w:hAnsi="Verdana" w:cs="Times New Roman"/>
+          <w:sz w:val="27"/>
+          <w:szCs w:val="27"/>
+          <w:lang w:val="en" w:eastAsia="ru-RU"/>
+        </w:rPr>
+      </w:pPr>
+      <w:r>
+        <w:rPr>
+          <w:rFonts w:ascii="Verdana" w:eastAsia="Times New Roman" w:hAnsi="Verdana" w:cs="Times New Roman"/>
+          <w:sz w:val="27"/>
+          <w:szCs w:val="27"/>
+          <w:lang w:val="en" w:eastAsia="ru-RU"/>
+        </w:rPr>
+        <w:t>IMPLIED, INCLUDING BUT NOT LIMITED TO THE WARRANTIES OF MERCHANTABILITY,</w:t>
+      </w:r>
+    </w:p>
+    <w:p>
+      <w:pPr>
+        <w:rPr>
+          <w:rFonts w:ascii="Verdana" w:eastAsia="Times New Roman" w:hAnsi="Verdana" w:cs="Times New Roman"/>
+          <w:sz w:val="27"/>
+          <w:szCs w:val="27"/>
+          <w:lang w:val="en" w:eastAsia="ru-RU"/>
+        </w:rPr>
+      </w:pPr>
+      <w:proofErr w:type="gramStart"/>
+      <w:r>
+        <w:rPr>
+          <w:rFonts w:ascii="Verdana" w:eastAsia="Times New Roman" w:hAnsi="Verdana" w:cs="Times New Roman"/>
+          <w:sz w:val="27"/>
+          <w:szCs w:val="27"/>
+          <w:lang w:val="en" w:eastAsia="ru-RU"/>
+        </w:rPr>
+        <w:t>FITNESS FOR A PARTICULAR PURPOSE AND NONINFRINGEMENT.</w:t>
+      </w:r>
+      <w:proofErr w:type="gramEnd"/>
+      <w:r>
+        <w:rPr>
+          <w:rFonts w:ascii="Verdana" w:eastAsia="Times New Roman" w:hAnsi="Verdana" w:cs="Times New Roman"/>
+          <w:sz w:val="27"/>
+          <w:szCs w:val="27"/>
+          <w:lang w:val="en" w:eastAsia="ru-RU"/>
+        </w:rPr>
+        <w:t xml:space="preserve"> IN NO EVENT SHALL THE</w:t>
+      </w:r>
+    </w:p>
+    <w:p>
+      <w:pPr>
+        <w:rPr>
+          <w:rFonts w:ascii="Verdana" w:eastAsia="Times New Roman" w:hAnsi="Verdana" w:cs="Times New Roman"/>
+          <w:sz w:val="27"/>
+          <w:szCs w:val="27"/>
+          <w:lang w:val="en" w:eastAsia="ru-RU"/>
+        </w:rPr>
+      </w:pPr>
+      <w:r>
+        <w:rPr>
+          <w:rFonts w:ascii="Verdana" w:eastAsia="Times New Roman" w:hAnsi="Verdana" w:cs="Times New Roman"/>
+          <w:sz w:val="27"/>
+          <w:szCs w:val="27"/>
+          <w:lang w:val="en" w:eastAsia="ru-RU"/>
+        </w:rPr>
+        <w:t>AUTHORS OR COPYRIGHT HOLDERS BE LIABLE FOR ANY CLAIM, DAMAGES OR OTHER</w:t>
+      </w:r>
+    </w:p>
+    <w:p>
+      <w:pPr>
+        <w:rPr>
+          <w:rFonts w:ascii="Verdana" w:eastAsia="Times New Roman" w:hAnsi="Verdana" w:cs="Times New Roman"/>
+          <w:sz w:val="27"/>
+          <w:szCs w:val="27"/>
+          <w:lang w:val="en" w:eastAsia="ru-RU"/>
+        </w:rPr>
+      </w:pPr>
+      <w:r>
+        <w:rPr>
+          <w:rFonts w:ascii="Verdana" w:eastAsia="Times New Roman" w:hAnsi="Verdana" w:cs="Times New Roman"/>
+          <w:sz w:val="27"/>
+          <w:szCs w:val="27"/>
+          <w:lang w:val="en" w:eastAsia="ru-RU"/>
+        </w:rPr>
+        <w:t>LIABILITY, WHETHER IN AN ACTION OF CONTRACT, TORT OR OTHERWISE, ARISING FROM,</w:t>
+      </w:r>
+    </w:p>
+    <w:p>
+      <w:pPr>
+        <w:rPr>
+          <w:rFonts w:ascii="Verdana" w:eastAsia="Times New Roman" w:hAnsi="Verdana" w:cs="Times New Roman"/>
+          <w:sz w:val="27"/>
+          <w:szCs w:val="27"/>
+          <w:lang w:val="en" w:eastAsia="ru-RU"/>
+        </w:rPr>
+      </w:pPr>
+      <w:r>
+        <w:rPr>
+          <w:rFonts w:ascii="Verdana" w:eastAsia="Times New Roman" w:hAnsi="Verdana" w:cs="Times New Roman"/>
+          <w:sz w:val="27"/>
+          <w:szCs w:val="27"/>
+          <w:lang w:val="en" w:eastAsia="ru-RU"/>
+        </w:rPr>
+        <w:t>OUT OF OR IN CONNECTION WITH THE SOFTWARE OR THE USE OR OTHER DEALINGS IN THE</w:t>
+      </w:r>
+    </w:p>
+    <w:p>
+      <w:proofErr w:type="gramStart"/>
+      <w:r>
+        <w:rPr>
+          <w:rFonts w:ascii="Verdana" w:eastAsia="Times New Roman" w:hAnsi="Verdana" w:cs="Times New Roman"/>
+          <w:sz w:val="27"/>
+          <w:szCs w:val="27"/>
+          <w:lang w:val="en" w:eastAsia="ru-RU"/>
+        </w:rPr>
+        <w:lastRenderedPageBreak/>
+        <w:t>SOFTWARE.</w:t>
+      </w:r>
+      <w:bookmarkStart w:id="0" w:name="_GoBack"/>
       <w:bookmarkEnd w:id="0"/>
-      <w:r>
-        <w:rPr>
-          <w:rFonts w:ascii="Verdana" w:eastAsia="Times New Roman" w:hAnsi="Verdana" w:cs="Times New Roman"/>
-          <w:sz w:val="27"/>
-          <w:szCs w:val="27"/>
-          <w:lang w:val="en" w:eastAsia="ru-RU"/>
-        </w:rPr>
-        <w:t>Microsoft Public License (</w:t>
-      </w:r>
-      <w:proofErr w:type="spellStart"/>
-      <w:r>
-        <w:rPr>
-          <w:rFonts w:ascii="Verdana" w:eastAsia="Times New Roman" w:hAnsi="Verdana" w:cs="Times New Roman"/>
-          <w:sz w:val="27"/>
-          <w:szCs w:val="27"/>
-          <w:lang w:val="en" w:eastAsia="ru-RU"/>
-        </w:rPr>
-        <w:t>Ms</w:t>
-      </w:r>
-      <w:proofErr w:type="spellEnd"/>
-      <w:r>
-        <w:rPr>
-          <w:rFonts w:ascii="Verdana" w:eastAsia="Times New Roman" w:hAnsi="Verdana" w:cs="Times New Roman"/>
-          <w:sz w:val="27"/>
-          <w:szCs w:val="27"/>
-          <w:lang w:val="en" w:eastAsia="ru-RU"/>
-        </w:rPr>
-        <w:t>-PL)</w:t>
-      </w:r>
-    </w:p>
-    <w:p>
-      <w:pPr>
-        <w:spacing w:after="144" w:line="240" w:lineRule="auto"/>
-        <w:outlineLvl w:val="3"/>
-        <w:rPr>
-          <w:rFonts w:ascii="Verdana" w:eastAsia="Times New Roman" w:hAnsi="Verdana" w:cs="Times New Roman"/>
-          <w:b/>
-          <w:bCs/>
-          <w:color w:val="333333"/>
-          <w:sz w:val="20"/>
-          <w:szCs w:val="20"/>
-          <w:lang w:val="en" w:eastAsia="ru-RU"/>
-        </w:rPr>
-      </w:pPr>
-      <w:r>
-        <w:rPr>
-          <w:rFonts w:ascii="Verdana" w:eastAsia="Times New Roman" w:hAnsi="Verdana" w:cs="Times New Roman"/>
-          <w:b/>
-          <w:bCs/>
-          <w:color w:val="333333"/>
-          <w:sz w:val="20"/>
-          <w:szCs w:val="20"/>
-          <w:lang w:val="en" w:eastAsia="ru-RU"/>
-        </w:rPr>
-        <w:t>This license governs use of the accompanying software. If you use the software, you accept this license. If you do not accept the license, do not use the software.</w:t>
-      </w:r>
-    </w:p>
-    <w:p>
-      <w:pPr>
-        <w:numPr>
-          <w:ilvl w:val="0"/>
-          <w:numId w:val="1"/>
-        </w:numPr>
-        <w:spacing w:before="100" w:beforeAutospacing="1" w:after="100" w:afterAutospacing="1" w:line="240" w:lineRule="auto"/>
-        <w:ind w:left="0"/>
-        <w:rPr>
-          <w:rFonts w:ascii="Verdana" w:eastAsia="Times New Roman" w:hAnsi="Verdana" w:cs="Times New Roman"/>
-          <w:sz w:val="20"/>
-          <w:szCs w:val="20"/>
-          <w:lang w:val="en" w:eastAsia="ru-RU"/>
-        </w:rPr>
-      </w:pPr>
-      <w:r>
-        <w:rPr>
-          <w:rFonts w:ascii="Verdana" w:eastAsia="Times New Roman" w:hAnsi="Verdana" w:cs="Times New Roman"/>
-          <w:b/>
-          <w:bCs/>
-          <w:sz w:val="20"/>
-          <w:szCs w:val="20"/>
-          <w:lang w:val="en" w:eastAsia="ru-RU"/>
-        </w:rPr>
-        <w:t>Definitions</w:t>
-      </w:r>
-      <w:r>
-        <w:rPr>
-          <w:rFonts w:ascii="Verdana" w:eastAsia="Times New Roman" w:hAnsi="Verdana" w:cs="Times New Roman"/>
-          <w:sz w:val="20"/>
-          <w:szCs w:val="20"/>
-          <w:lang w:val="en" w:eastAsia="ru-RU"/>
-        </w:rPr>
-        <w:br/>
-      </w:r>
-      <w:proofErr w:type="gramStart"/>
-      <w:r>
-        <w:rPr>
-          <w:rFonts w:ascii="Verdana" w:eastAsia="Times New Roman" w:hAnsi="Verdana" w:cs="Times New Roman"/>
-          <w:sz w:val="20"/>
-          <w:szCs w:val="20"/>
-          <w:lang w:val="en" w:eastAsia="ru-RU"/>
-        </w:rPr>
-        <w:t>The</w:t>
-      </w:r>
       <w:proofErr w:type="gramEnd"/>
-      <w:r>
-        <w:rPr>
-          <w:rFonts w:ascii="Verdana" w:eastAsia="Times New Roman" w:hAnsi="Verdana" w:cs="Times New Roman"/>
-          <w:sz w:val="20"/>
-          <w:szCs w:val="20"/>
-          <w:lang w:val="en" w:eastAsia="ru-RU"/>
-        </w:rPr>
-        <w:t xml:space="preserve"> terms "reproduce," "reproduction," "derivative works," and "distribution" have the same meaning here as under U.S. copyright law.</w:t>
-      </w:r>
-      <w:r>
-        <w:rPr>
-          <w:rFonts w:ascii="Verdana" w:eastAsia="Times New Roman" w:hAnsi="Verdana" w:cs="Times New Roman"/>
-          <w:sz w:val="20"/>
-          <w:szCs w:val="20"/>
-          <w:lang w:val="en" w:eastAsia="ru-RU"/>
-        </w:rPr>
-        <w:br/>
-        <w:t xml:space="preserve">A "contribution" is the original </w:t>
-      </w:r>
-      <w:proofErr w:type="gramStart"/>
-      <w:r>
-        <w:rPr>
-          <w:rFonts w:ascii="Verdana" w:eastAsia="Times New Roman" w:hAnsi="Verdana" w:cs="Times New Roman"/>
-          <w:sz w:val="20"/>
-          <w:szCs w:val="20"/>
-          <w:lang w:val="en" w:eastAsia="ru-RU"/>
-        </w:rPr>
-        <w:t>software,</w:t>
-      </w:r>
-      <w:proofErr w:type="gramEnd"/>
-      <w:r>
-        <w:rPr>
-          <w:rFonts w:ascii="Verdana" w:eastAsia="Times New Roman" w:hAnsi="Verdana" w:cs="Times New Roman"/>
-          <w:sz w:val="20"/>
-          <w:szCs w:val="20"/>
-          <w:lang w:val="en" w:eastAsia="ru-RU"/>
-        </w:rPr>
-        <w:t xml:space="preserve"> or any additions or changes to the software.</w:t>
-      </w:r>
-      <w:r>
-        <w:rPr>
-          <w:rFonts w:ascii="Verdana" w:eastAsia="Times New Roman" w:hAnsi="Verdana" w:cs="Times New Roman"/>
-          <w:sz w:val="20"/>
-          <w:szCs w:val="20"/>
-          <w:lang w:val="en" w:eastAsia="ru-RU"/>
-        </w:rPr>
-        <w:br/>
-        <w:t>A "contributor" is any person that distributes its contribution under this license.</w:t>
-      </w:r>
-      <w:r>
-        <w:rPr>
-          <w:rFonts w:ascii="Verdana" w:eastAsia="Times New Roman" w:hAnsi="Verdana" w:cs="Times New Roman"/>
-          <w:sz w:val="20"/>
-          <w:szCs w:val="20"/>
-          <w:lang w:val="en" w:eastAsia="ru-RU"/>
-        </w:rPr>
-        <w:br/>
-        <w:t>"Licensed patents" are a contributor's patent claims that read directly on its contribution.</w:t>
-      </w:r>
-    </w:p>
-    <w:p>
-      <w:pPr>
-        <w:numPr>
-          <w:ilvl w:val="0"/>
-          <w:numId w:val="1"/>
-        </w:numPr>
-        <w:spacing w:before="100" w:beforeAutospacing="1" w:after="100" w:afterAutospacing="1" w:line="240" w:lineRule="auto"/>
-        <w:ind w:left="0"/>
-        <w:rPr>
-          <w:rFonts w:ascii="Verdana" w:eastAsia="Times New Roman" w:hAnsi="Verdana" w:cs="Times New Roman"/>
-          <w:sz w:val="20"/>
-          <w:szCs w:val="20"/>
-          <w:lang w:val="en" w:eastAsia="ru-RU"/>
-        </w:rPr>
-      </w:pPr>
-      <w:r>
-        <w:rPr>
-          <w:rFonts w:ascii="Verdana" w:eastAsia="Times New Roman" w:hAnsi="Verdana" w:cs="Times New Roman"/>
-          <w:b/>
-          <w:bCs/>
-          <w:sz w:val="20"/>
-          <w:szCs w:val="20"/>
-          <w:lang w:val="en" w:eastAsia="ru-RU"/>
-        </w:rPr>
-        <w:t xml:space="preserve">Grant of </w:t>
-      </w:r>
-      <w:proofErr w:type="gramStart"/>
-      <w:r>
-        <w:rPr>
-          <w:rFonts w:ascii="Verdana" w:eastAsia="Times New Roman" w:hAnsi="Verdana" w:cs="Times New Roman"/>
-          <w:b/>
-          <w:bCs/>
-          <w:sz w:val="20"/>
-          <w:szCs w:val="20"/>
-          <w:lang w:val="en" w:eastAsia="ru-RU"/>
-        </w:rPr>
-        <w:t>Rights</w:t>
-      </w:r>
-      <w:proofErr w:type="gramEnd"/>
-      <w:r>
-        <w:rPr>
-          <w:rFonts w:ascii="Verdana" w:eastAsia="Times New Roman" w:hAnsi="Verdana" w:cs="Times New Roman"/>
-          <w:sz w:val="20"/>
-          <w:szCs w:val="20"/>
-          <w:lang w:val="en" w:eastAsia="ru-RU"/>
-        </w:rPr>
-        <w:br/>
-        <w:t>(A) Copyright Grant- Subject to the terms of this license, including the license conditions and limitations in section 3, each contributor grants you a non-exclusive, worldwide, royalty-free copyright license to reproduce its contribution, prepare derivative works of its contribution, and distribute its contribution or any derivative works that you create.</w:t>
-      </w:r>
-      <w:r>
-        <w:rPr>
-          <w:rFonts w:ascii="Verdana" w:eastAsia="Times New Roman" w:hAnsi="Verdana" w:cs="Times New Roman"/>
-          <w:sz w:val="20"/>
-          <w:szCs w:val="20"/>
-          <w:lang w:val="en" w:eastAsia="ru-RU"/>
-        </w:rPr>
-        <w:br/>
-        <w:t>(B) Patent Grant- Subject to the terms of this license, including the license conditions and limitations in section 3, each contributor grants you a non-exclusive, worldwide, royalty-free license under its licensed patents to make, have made, use, sell, offer for sale, import, and/or otherwise dispose of its contribution in the software or derivative works of the contribution in the software.</w:t>
-      </w:r>
-    </w:p>
-    <w:p>
-      <w:pPr>
-        <w:numPr>
-          <w:ilvl w:val="0"/>
-          <w:numId w:val="1"/>
-        </w:numPr>
-        <w:spacing w:before="100" w:beforeAutospacing="1" w:after="100" w:afterAutospacing="1" w:line="240" w:lineRule="auto"/>
-        <w:ind w:left="0"/>
-        <w:rPr>
-          <w:rFonts w:ascii="Verdana" w:eastAsia="Times New Roman" w:hAnsi="Verdana" w:cs="Times New Roman"/>
-          <w:sz w:val="20"/>
-          <w:szCs w:val="20"/>
-          <w:lang w:val="en" w:eastAsia="ru-RU"/>
-        </w:rPr>
-      </w:pPr>
-      <w:r>
-        <w:rPr>
-          <w:rFonts w:ascii="Verdana" w:eastAsia="Times New Roman" w:hAnsi="Verdana" w:cs="Times New Roman"/>
-          <w:b/>
-          <w:bCs/>
-          <w:sz w:val="20"/>
-          <w:szCs w:val="20"/>
-          <w:lang w:val="en" w:eastAsia="ru-RU"/>
-        </w:rPr>
-        <w:t xml:space="preserve">Conditions and </w:t>
-      </w:r>
-      <w:proofErr w:type="gramStart"/>
-      <w:r>
-        <w:rPr>
-          <w:rFonts w:ascii="Verdana" w:eastAsia="Times New Roman" w:hAnsi="Verdana" w:cs="Times New Roman"/>
-          <w:b/>
-          <w:bCs/>
-          <w:sz w:val="20"/>
-          <w:szCs w:val="20"/>
-          <w:lang w:val="en" w:eastAsia="ru-RU"/>
-        </w:rPr>
-        <w:t>Limitations</w:t>
-      </w:r>
-      <w:proofErr w:type="gramEnd"/>
-      <w:r>
-        <w:rPr>
-          <w:rFonts w:ascii="Verdana" w:eastAsia="Times New Roman" w:hAnsi="Verdana" w:cs="Times New Roman"/>
-          <w:sz w:val="20"/>
-          <w:szCs w:val="20"/>
-          <w:lang w:val="en" w:eastAsia="ru-RU"/>
-        </w:rPr>
-        <w:br/>
-        <w:t>(A) No Trademark License- This license does not grant you rights to use any contributors' name, logo, or trademarks.</w:t>
-      </w:r>
-      <w:r>
-        <w:rPr>
-          <w:rFonts w:ascii="Verdana" w:eastAsia="Times New Roman" w:hAnsi="Verdana" w:cs="Times New Roman"/>
-          <w:sz w:val="20"/>
-          <w:szCs w:val="20"/>
-          <w:lang w:val="en" w:eastAsia="ru-RU"/>
-        </w:rPr>
-        <w:br/>
-        <w:t>(B) If you bring a patent claim against any contributor over patents that you claim are infringed by the software, your patent license from such contributor to the software ends automatically.</w:t>
-      </w:r>
-      <w:r>
-        <w:rPr>
-          <w:rFonts w:ascii="Verdana" w:eastAsia="Times New Roman" w:hAnsi="Verdana" w:cs="Times New Roman"/>
-          <w:sz w:val="20"/>
-          <w:szCs w:val="20"/>
-          <w:lang w:val="en" w:eastAsia="ru-RU"/>
-        </w:rPr>
-        <w:br/>
-        <w:t>(C) If you distribute any portion of the software, you must retain all copyright, patent, trademark, and attribution notices that are present in the software.</w:t>
-      </w:r>
-      <w:r>
-        <w:rPr>
-          <w:rFonts w:ascii="Verdana" w:eastAsia="Times New Roman" w:hAnsi="Verdana" w:cs="Times New Roman"/>
-          <w:sz w:val="20"/>
-          <w:szCs w:val="20"/>
-          <w:lang w:val="en" w:eastAsia="ru-RU"/>
-        </w:rPr>
-        <w:br/>
-        <w:t>(D) If you distribute any portion of the software in source code form, you may do so only under this license by including a complete copy of this license with your distribution. If you distribute any portion of the software in compiled or object code form, you may only do so under a license that complies with this license.</w:t>
-      </w:r>
-      <w:r>
-        <w:rPr>
-          <w:rFonts w:ascii="Verdana" w:eastAsia="Times New Roman" w:hAnsi="Verdana" w:cs="Times New Roman"/>
-          <w:sz w:val="20"/>
-          <w:szCs w:val="20"/>
-          <w:lang w:val="en" w:eastAsia="ru-RU"/>
-        </w:rPr>
-        <w:br/>
-        <w:t>(E) The software is licensed "as-is." You bear the risk of using it. The contributors give no express warranties, guarantees, or conditions. You may have additional consumer rights under your local laws which this license cannot change. To the extent permitted under your local laws, the contributors exclude the implied warranties of merchantability, fitness for a particular purpose and non-infringement.</w:t>
-      </w:r>
-    </w:p>
-    <w:p>
-      <w:pPr>
-        <w:rPr>
-          <w:lang w:val="en"/>
-        </w:rPr>
-      </w:pPr>
-      <w:bookmarkStart w:id="1" w:name="_GoBack"/>
-      <w:bookmarkEnd w:id="1"/>
     </w:p>
     <w:sectPr>
       <w:pgSz w:w="11906" w:h="16838"/>

</xml_diff>